<commit_message>
updated data & code
</commit_message>
<xml_diff>
--- a/Farrukh_Khan_completed_Capstone Project 20.1/README.docx
+++ b/Farrukh_Khan_completed_Capstone Project 20.1/README.docx
@@ -650,17 +650,25 @@
         <w:t>: Age</w:t>
       </w:r>
     </w:p>
+    <w:p/>
+    <w:p/>
+    <w:p/>
     <w:p>
       <w:r>
         <w:rPr>
           <w:noProof/>
         </w:rPr>
+        <w:t>-</w:t>
+      </w:r>
+    </w:p>
+    <w:p>
+      <w:r>
         <w:lastRenderedPageBreak/>
         <w:drawing>
-          <wp:inline distT="0" distB="0" distL="0" distR="0" wp14:anchorId="4DEA5CFA" wp14:editId="4EBC48B7">
-            <wp:extent cx="5159187" cy="3810330"/>
-            <wp:effectExtent l="0" t="0" r="3810" b="0"/>
-            <wp:docPr id="918054542" name="Picture 1" descr="A blue squares with white text&#10;&#10;Description automatically generated"/>
+          <wp:inline distT="0" distB="0" distL="0" distR="0" wp14:anchorId="35DD2740" wp14:editId="6F357DFE">
+            <wp:extent cx="4176122" cy="3322608"/>
+            <wp:effectExtent l="0" t="0" r="0" b="0"/>
+            <wp:docPr id="651335704" name="Picture 1" descr="A screenshot of a computer&#10;&#10;Description automatically generated"/>
             <wp:cNvGraphicFramePr>
               <a:graphicFrameLocks xmlns:a="http://schemas.openxmlformats.org/drawingml/2006/main" noChangeAspect="1"/>
             </wp:cNvGraphicFramePr>
@@ -668,7 +676,7 @@
               <a:graphicData uri="http://schemas.openxmlformats.org/drawingml/2006/picture">
                 <pic:pic xmlns:pic="http://schemas.openxmlformats.org/drawingml/2006/picture">
                   <pic:nvPicPr>
-                    <pic:cNvPr id="918054542" name="Picture 1" descr="A blue squares with white text&#10;&#10;Description automatically generated"/>
+                    <pic:cNvPr id="651335704" name="Picture 1" descr="A screenshot of a computer&#10;&#10;Description automatically generated"/>
                     <pic:cNvPicPr/>
                   </pic:nvPicPr>
                   <pic:blipFill>
@@ -680,7 +688,7 @@
                   <pic:spPr>
                     <a:xfrm>
                       <a:off x="0" y="0"/>
-                      <a:ext cx="5159187" cy="3810330"/>
+                      <a:ext cx="4176122" cy="3322608"/>
                     </a:xfrm>
                     <a:prstGeom prst="rect">
                       <a:avLst/>
@@ -695,14 +703,11 @@
     </w:p>
     <w:p>
       <w:r>
-        <w:rPr>
-          <w:noProof/>
-        </w:rPr>
         <w:drawing>
-          <wp:inline distT="0" distB="0" distL="0" distR="0" wp14:anchorId="5DA1E0BA" wp14:editId="2F267128">
-            <wp:extent cx="3505504" cy="1455546"/>
+          <wp:inline distT="0" distB="0" distL="0" distR="0" wp14:anchorId="66CD071F" wp14:editId="5A34390B">
+            <wp:extent cx="4785775" cy="4229467"/>
             <wp:effectExtent l="0" t="0" r="0" b="0"/>
-            <wp:docPr id="1092010905" name="Picture 1" descr="A screenshot of a computer screen&#10;&#10;Description automatically generated"/>
+            <wp:docPr id="1982751614" name="Picture 1" descr="A blue squares with numbers and a graph&#10;&#10;Description automatically generated with medium confidence"/>
             <wp:cNvGraphicFramePr>
               <a:graphicFrameLocks xmlns:a="http://schemas.openxmlformats.org/drawingml/2006/main" noChangeAspect="1"/>
             </wp:cNvGraphicFramePr>
@@ -710,7 +715,7 @@
               <a:graphicData uri="http://schemas.openxmlformats.org/drawingml/2006/picture">
                 <pic:pic xmlns:pic="http://schemas.openxmlformats.org/drawingml/2006/picture">
                   <pic:nvPicPr>
-                    <pic:cNvPr id="1092010905" name="Picture 1" descr="A screenshot of a computer screen&#10;&#10;Description automatically generated"/>
+                    <pic:cNvPr id="1982751614" name="Picture 1" descr="A blue squares with numbers and a graph&#10;&#10;Description automatically generated with medium confidence"/>
                     <pic:cNvPicPr/>
                   </pic:nvPicPr>
                   <pic:blipFill>
@@ -722,7 +727,7 @@
                   <pic:spPr>
                     <a:xfrm>
                       <a:off x="0" y="0"/>
-                      <a:ext cx="3505504" cy="1455546"/>
+                      <a:ext cx="4785775" cy="4229467"/>
                     </a:xfrm>
                     <a:prstGeom prst="rect">
                       <a:avLst/>
@@ -735,92 +740,6 @@
         </w:drawing>
       </w:r>
     </w:p>
-    <w:p/>
-    <w:p>
-      <w:r>
-        <w:rPr>
-          <w:noProof/>
-        </w:rPr>
-        <w:lastRenderedPageBreak/>
-        <w:drawing>
-          <wp:inline distT="0" distB="0" distL="0" distR="0" wp14:anchorId="111F272C" wp14:editId="3E2F7CAE">
-            <wp:extent cx="5943600" cy="2935605"/>
-            <wp:effectExtent l="0" t="0" r="0" b="0"/>
-            <wp:docPr id="1022530599" name="Picture 1" descr="A graph with blue lines&#10;&#10;Description automatically generated"/>
-            <wp:cNvGraphicFramePr>
-              <a:graphicFrameLocks xmlns:a="http://schemas.openxmlformats.org/drawingml/2006/main" noChangeAspect="1"/>
-            </wp:cNvGraphicFramePr>
-            <a:graphic xmlns:a="http://schemas.openxmlformats.org/drawingml/2006/main">
-              <a:graphicData uri="http://schemas.openxmlformats.org/drawingml/2006/picture">
-                <pic:pic xmlns:pic="http://schemas.openxmlformats.org/drawingml/2006/picture">
-                  <pic:nvPicPr>
-                    <pic:cNvPr id="1022530599" name="Picture 1" descr="A graph with blue lines&#10;&#10;Description automatically generated"/>
-                    <pic:cNvPicPr/>
-                  </pic:nvPicPr>
-                  <pic:blipFill>
-                    <a:blip r:embed="rId8"/>
-                    <a:stretch>
-                      <a:fillRect/>
-                    </a:stretch>
-                  </pic:blipFill>
-                  <pic:spPr>
-                    <a:xfrm>
-                      <a:off x="0" y="0"/>
-                      <a:ext cx="5943600" cy="2935605"/>
-                    </a:xfrm>
-                    <a:prstGeom prst="rect">
-                      <a:avLst/>
-                    </a:prstGeom>
-                  </pic:spPr>
-                </pic:pic>
-              </a:graphicData>
-            </a:graphic>
-          </wp:inline>
-        </w:drawing>
-      </w:r>
-    </w:p>
-    <w:p>
-      <w:r>
-        <w:rPr>
-          <w:noProof/>
-        </w:rPr>
-        <w:drawing>
-          <wp:inline distT="0" distB="0" distL="0" distR="0" wp14:anchorId="3ABBD69B" wp14:editId="44FE003B">
-            <wp:extent cx="5220152" cy="1463167"/>
-            <wp:effectExtent l="0" t="0" r="0" b="3810"/>
-            <wp:docPr id="1905497047" name="Picture 1" descr="A screenshot of a computer&#10;&#10;Description automatically generated"/>
-            <wp:cNvGraphicFramePr>
-              <a:graphicFrameLocks xmlns:a="http://schemas.openxmlformats.org/drawingml/2006/main" noChangeAspect="1"/>
-            </wp:cNvGraphicFramePr>
-            <a:graphic xmlns:a="http://schemas.openxmlformats.org/drawingml/2006/main">
-              <a:graphicData uri="http://schemas.openxmlformats.org/drawingml/2006/picture">
-                <pic:pic xmlns:pic="http://schemas.openxmlformats.org/drawingml/2006/picture">
-                  <pic:nvPicPr>
-                    <pic:cNvPr id="1905497047" name="Picture 1" descr="A screenshot of a computer&#10;&#10;Description automatically generated"/>
-                    <pic:cNvPicPr/>
-                  </pic:nvPicPr>
-                  <pic:blipFill>
-                    <a:blip r:embed="rId9"/>
-                    <a:stretch>
-                      <a:fillRect/>
-                    </a:stretch>
-                  </pic:blipFill>
-                  <pic:spPr>
-                    <a:xfrm>
-                      <a:off x="0" y="0"/>
-                      <a:ext cx="5220152" cy="1463167"/>
-                    </a:xfrm>
-                    <a:prstGeom prst="rect">
-                      <a:avLst/>
-                    </a:prstGeom>
-                  </pic:spPr>
-                </pic:pic>
-              </a:graphicData>
-            </a:graphic>
-          </wp:inline>
-        </w:drawing>
-      </w:r>
-    </w:p>
     <w:p>
       <w:pPr>
         <w:rPr>
@@ -830,30 +749,307 @@
           <w:szCs w:val="32"/>
         </w:rPr>
       </w:pPr>
-    </w:p>
-    <w:p>
-      <w:pPr>
+      <w:r>
         <w:rPr>
           <w:b/>
           <w:bCs/>
           <w:sz w:val="32"/>
           <w:szCs w:val="32"/>
         </w:rPr>
-      </w:pPr>
-      <w:r>
+        <w:t xml:space="preserve">  Confusion Matrix:</w:t>
+      </w:r>
+    </w:p>
+    <w:p>
+      <w:pPr>
+        <w:numPr>
+          <w:ilvl w:val="1"/>
+          <w:numId w:val="2"/>
+        </w:numPr>
+      </w:pPr>
+      <w:r>
+        <w:lastRenderedPageBreak/>
+        <w:t>True Positives (TP): 34 cases were correctly predicted as "Affected."</w:t>
+      </w:r>
+    </w:p>
+    <w:p>
+      <w:pPr>
+        <w:numPr>
+          <w:ilvl w:val="1"/>
+          <w:numId w:val="2"/>
+        </w:numPr>
+      </w:pPr>
+      <w:r>
+        <w:t>True Negatives (TN): 25 cases were correctly predicted as "Not Affected."</w:t>
+      </w:r>
+    </w:p>
+    <w:p>
+      <w:pPr>
+        <w:numPr>
+          <w:ilvl w:val="1"/>
+          <w:numId w:val="2"/>
+        </w:numPr>
+      </w:pPr>
+      <w:r>
+        <w:t>False Positives (FP): 0 cases were incorrectly predicted as "Affected" when they were "Not Affected."</w:t>
+      </w:r>
+    </w:p>
+    <w:p>
+      <w:pPr>
+        <w:numPr>
+          <w:ilvl w:val="1"/>
+          <w:numId w:val="2"/>
+        </w:numPr>
+      </w:pPr>
+      <w:r>
+        <w:t>False Negatives (FN): 1 case was incorrectly predicted as "Not Affected" when it was actually "Affected."</w:t>
+      </w:r>
+    </w:p>
+    <w:p>
+      <w:pPr>
+        <w:numPr>
+          <w:ilvl w:val="1"/>
+          <w:numId w:val="2"/>
+        </w:numPr>
+      </w:pPr>
+      <w:r>
+        <w:t>The confusion matrix indicates excellent model performance with only one misclassification.</w:t>
+      </w:r>
+    </w:p>
+    <w:p>
+      <w:pPr>
+        <w:ind w:left="1440"/>
+        <w:rPr>
+          <w:b/>
+          <w:bCs/>
+        </w:rPr>
+      </w:pPr>
+      <w:r>
+        <w:rPr>
+          <w:b/>
+          <w:bCs/>
+        </w:rPr>
+        <w:t>Classification Report:</w:t>
+      </w:r>
+    </w:p>
+    <w:p>
+      <w:pPr>
+        <w:ind w:left="1440"/>
+        <w:rPr>
+          <w:b/>
+          <w:bCs/>
+        </w:rPr>
+      </w:pPr>
+      <w:r>
+        <w:rPr>
+          <w:b/>
+          <w:bCs/>
+        </w:rPr>
+        <w:t>Not Affected Class:</w:t>
+      </w:r>
+    </w:p>
+    <w:p>
+      <w:pPr>
+        <w:numPr>
+          <w:ilvl w:val="1"/>
+          <w:numId w:val="2"/>
+        </w:numPr>
+      </w:pPr>
+      <w:r>
+        <w:t>Precision: 0.96 – Out of all predicted "Not Affected" cases, 96% were correctly classified.</w:t>
+      </w:r>
+    </w:p>
+    <w:p>
+      <w:pPr>
+        <w:numPr>
+          <w:ilvl w:val="1"/>
+          <w:numId w:val="2"/>
+        </w:numPr>
+      </w:pPr>
+      <w:r>
+        <w:t>Recall: 1.00 – All actual "Not Affected" cases were identified correctly.</w:t>
+      </w:r>
+    </w:p>
+    <w:p>
+      <w:pPr>
+        <w:numPr>
+          <w:ilvl w:val="1"/>
+          <w:numId w:val="2"/>
+        </w:numPr>
+      </w:pPr>
+      <w:r>
+        <w:t>F1-Score: 0.98 – A balanced metric combining precision and recall.</w:t>
+      </w:r>
+    </w:p>
+    <w:p>
+      <w:pPr>
+        <w:ind w:left="1440"/>
+        <w:rPr>
+          <w:b/>
+          <w:bCs/>
+        </w:rPr>
+      </w:pPr>
+      <w:r>
+        <w:rPr>
+          <w:b/>
+          <w:bCs/>
+        </w:rPr>
+        <w:t>Affected Class:</w:t>
+      </w:r>
+    </w:p>
+    <w:p>
+      <w:pPr>
+        <w:numPr>
+          <w:ilvl w:val="1"/>
+          <w:numId w:val="2"/>
+        </w:numPr>
+      </w:pPr>
+      <w:r>
+        <w:t>Precision: 1.00 – Out of all predicted "Affected" cases, 100% were correctly classified.</w:t>
+      </w:r>
+    </w:p>
+    <w:p>
+      <w:pPr>
+        <w:numPr>
+          <w:ilvl w:val="1"/>
+          <w:numId w:val="2"/>
+        </w:numPr>
+      </w:pPr>
+      <w:r>
+        <w:t>Recall: 0.97 – 97% of the actual "Affected" cases were identified correctly.</w:t>
+      </w:r>
+    </w:p>
+    <w:p>
+      <w:pPr>
+        <w:numPr>
+          <w:ilvl w:val="1"/>
+          <w:numId w:val="2"/>
+        </w:numPr>
+      </w:pPr>
+      <w:r>
+        <w:t>F1-Score: 0.99 – Excellent classification performance for the "Affected" class.</w:t>
+      </w:r>
+    </w:p>
+    <w:p>
+      <w:pPr>
+        <w:numPr>
+          <w:ilvl w:val="1"/>
+          <w:numId w:val="2"/>
+        </w:numPr>
+      </w:pPr>
+      <w:r>
+        <w:t>Overall Metrics:</w:t>
+      </w:r>
+    </w:p>
+    <w:p>
+      <w:pPr>
+        <w:numPr>
+          <w:ilvl w:val="1"/>
+          <w:numId w:val="2"/>
+        </w:numPr>
+      </w:pPr>
+      <w:r>
+        <w:t>Accuracy: 0.98 – 98% of all predictions were correct.</w:t>
+      </w:r>
+    </w:p>
+    <w:p>
+      <w:pPr>
+        <w:numPr>
+          <w:ilvl w:val="1"/>
+          <w:numId w:val="2"/>
+        </w:numPr>
+      </w:pPr>
+      <w:r>
+        <w:t>Macro Average:</w:t>
+      </w:r>
+    </w:p>
+    <w:p>
+      <w:pPr>
+        <w:numPr>
+          <w:ilvl w:val="1"/>
+          <w:numId w:val="2"/>
+        </w:numPr>
+      </w:pPr>
+      <w:r>
+        <w:t>F1-Score: 0.98 – Average performance across both classes.</w:t>
+      </w:r>
+    </w:p>
+    <w:p>
+      <w:pPr>
+        <w:numPr>
+          <w:ilvl w:val="1"/>
+          <w:numId w:val="2"/>
+        </w:numPr>
+      </w:pPr>
+      <w:r>
+        <w:t>Weighted Average:</w:t>
+      </w:r>
+    </w:p>
+    <w:p>
+      <w:pPr>
+        <w:numPr>
+          <w:ilvl w:val="1"/>
+          <w:numId w:val="2"/>
+        </w:numPr>
+      </w:pPr>
+      <w:r>
+        <w:t>F1-Score: 0.98 – Weighted by the number of instances in each class.</w:t>
+      </w:r>
+    </w:p>
+    <w:p/>
+    <w:p>
+      <w:pPr>
         <w:rPr>
           <w:b/>
           <w:bCs/>
           <w:sz w:val="32"/>
           <w:szCs w:val="32"/>
         </w:rPr>
+      </w:pPr>
+      <w:r>
+        <w:rPr>
+          <w:b/>
+          <w:bCs/>
+          <w:sz w:val="32"/>
+          <w:szCs w:val="32"/>
+        </w:rPr>
         <w:t>Next step:</w:t>
       </w:r>
     </w:p>
     <w:p>
-      <w:pPr>
-        <w:pStyle w:val="ListParagraph"/>
-      </w:pPr>
+      <w:r>
+        <w:t>Adjust Class Weights</w:t>
+      </w:r>
+    </w:p>
+    <w:p>
+      <w:r>
+        <w:t>Analyze Features</w:t>
+      </w:r>
+    </w:p>
+    <w:p>
+      <w:pPr>
+        <w:tabs>
+          <w:tab w:val="num" w:pos="720"/>
+        </w:tabs>
+      </w:pPr>
+      <w:r>
+        <w:t xml:space="preserve">Create or derive new features </w:t>
+      </w:r>
+    </w:p>
+    <w:p>
+      <w:pPr>
+        <w:tabs>
+          <w:tab w:val="num" w:pos="720"/>
+        </w:tabs>
+      </w:pPr>
+      <w:proofErr w:type="gramStart"/>
+      <w:r>
+        <w:lastRenderedPageBreak/>
+        <w:t>,…</w:t>
+      </w:r>
+      <w:proofErr w:type="gramEnd"/>
+      <w:r>
+        <w:t>etc.</w:t>
+      </w:r>
     </w:p>
     <w:p>
       <w:pPr>
@@ -1101,6 +1297,304 @@
     </w:lvl>
   </w:abstractNum>
   <w:abstractNum w:abstractNumId="1" w15:restartNumberingAfterBreak="0">
+    <w:nsid w:val="0C3D2767"/>
+    <w:multiLevelType w:val="multilevel"/>
+    <w:tmpl w:val="AA8C5A90"/>
+    <w:lvl w:ilvl="0">
+      <w:start w:val="1"/>
+      <w:numFmt w:val="bullet"/>
+      <w:lvlText w:val=""/>
+      <w:lvlJc w:val="left"/>
+      <w:pPr>
+        <w:tabs>
+          <w:tab w:val="num" w:pos="720"/>
+        </w:tabs>
+        <w:ind w:left="720" w:hanging="360"/>
+      </w:pPr>
+      <w:rPr>
+        <w:rFonts w:ascii="Symbol" w:hAnsi="Symbol" w:hint="default"/>
+        <w:sz w:val="20"/>
+      </w:rPr>
+    </w:lvl>
+    <w:lvl w:ilvl="1" w:tentative="1">
+      <w:start w:val="1"/>
+      <w:numFmt w:val="bullet"/>
+      <w:lvlText w:val="o"/>
+      <w:lvlJc w:val="left"/>
+      <w:pPr>
+        <w:tabs>
+          <w:tab w:val="num" w:pos="1440"/>
+        </w:tabs>
+        <w:ind w:left="1440" w:hanging="360"/>
+      </w:pPr>
+      <w:rPr>
+        <w:rFonts w:ascii="Courier New" w:hAnsi="Courier New" w:hint="default"/>
+        <w:sz w:val="20"/>
+      </w:rPr>
+    </w:lvl>
+    <w:lvl w:ilvl="2" w:tentative="1">
+      <w:start w:val="1"/>
+      <w:numFmt w:val="bullet"/>
+      <w:lvlText w:val=""/>
+      <w:lvlJc w:val="left"/>
+      <w:pPr>
+        <w:tabs>
+          <w:tab w:val="num" w:pos="2160"/>
+        </w:tabs>
+        <w:ind w:left="2160" w:hanging="360"/>
+      </w:pPr>
+      <w:rPr>
+        <w:rFonts w:ascii="Wingdings" w:hAnsi="Wingdings" w:hint="default"/>
+        <w:sz w:val="20"/>
+      </w:rPr>
+    </w:lvl>
+    <w:lvl w:ilvl="3" w:tentative="1">
+      <w:start w:val="1"/>
+      <w:numFmt w:val="bullet"/>
+      <w:lvlText w:val=""/>
+      <w:lvlJc w:val="left"/>
+      <w:pPr>
+        <w:tabs>
+          <w:tab w:val="num" w:pos="2880"/>
+        </w:tabs>
+        <w:ind w:left="2880" w:hanging="360"/>
+      </w:pPr>
+      <w:rPr>
+        <w:rFonts w:ascii="Wingdings" w:hAnsi="Wingdings" w:hint="default"/>
+        <w:sz w:val="20"/>
+      </w:rPr>
+    </w:lvl>
+    <w:lvl w:ilvl="4" w:tentative="1">
+      <w:start w:val="1"/>
+      <w:numFmt w:val="bullet"/>
+      <w:lvlText w:val=""/>
+      <w:lvlJc w:val="left"/>
+      <w:pPr>
+        <w:tabs>
+          <w:tab w:val="num" w:pos="3600"/>
+        </w:tabs>
+        <w:ind w:left="3600" w:hanging="360"/>
+      </w:pPr>
+      <w:rPr>
+        <w:rFonts w:ascii="Wingdings" w:hAnsi="Wingdings" w:hint="default"/>
+        <w:sz w:val="20"/>
+      </w:rPr>
+    </w:lvl>
+    <w:lvl w:ilvl="5" w:tentative="1">
+      <w:start w:val="1"/>
+      <w:numFmt w:val="bullet"/>
+      <w:lvlText w:val=""/>
+      <w:lvlJc w:val="left"/>
+      <w:pPr>
+        <w:tabs>
+          <w:tab w:val="num" w:pos="4320"/>
+        </w:tabs>
+        <w:ind w:left="4320" w:hanging="360"/>
+      </w:pPr>
+      <w:rPr>
+        <w:rFonts w:ascii="Wingdings" w:hAnsi="Wingdings" w:hint="default"/>
+        <w:sz w:val="20"/>
+      </w:rPr>
+    </w:lvl>
+    <w:lvl w:ilvl="6" w:tentative="1">
+      <w:start w:val="1"/>
+      <w:numFmt w:val="bullet"/>
+      <w:lvlText w:val=""/>
+      <w:lvlJc w:val="left"/>
+      <w:pPr>
+        <w:tabs>
+          <w:tab w:val="num" w:pos="5040"/>
+        </w:tabs>
+        <w:ind w:left="5040" w:hanging="360"/>
+      </w:pPr>
+      <w:rPr>
+        <w:rFonts w:ascii="Wingdings" w:hAnsi="Wingdings" w:hint="default"/>
+        <w:sz w:val="20"/>
+      </w:rPr>
+    </w:lvl>
+    <w:lvl w:ilvl="7" w:tentative="1">
+      <w:start w:val="1"/>
+      <w:numFmt w:val="bullet"/>
+      <w:lvlText w:val=""/>
+      <w:lvlJc w:val="left"/>
+      <w:pPr>
+        <w:tabs>
+          <w:tab w:val="num" w:pos="5760"/>
+        </w:tabs>
+        <w:ind w:left="5760" w:hanging="360"/>
+      </w:pPr>
+      <w:rPr>
+        <w:rFonts w:ascii="Wingdings" w:hAnsi="Wingdings" w:hint="default"/>
+        <w:sz w:val="20"/>
+      </w:rPr>
+    </w:lvl>
+    <w:lvl w:ilvl="8" w:tentative="1">
+      <w:start w:val="1"/>
+      <w:numFmt w:val="bullet"/>
+      <w:lvlText w:val=""/>
+      <w:lvlJc w:val="left"/>
+      <w:pPr>
+        <w:tabs>
+          <w:tab w:val="num" w:pos="6480"/>
+        </w:tabs>
+        <w:ind w:left="6480" w:hanging="360"/>
+      </w:pPr>
+      <w:rPr>
+        <w:rFonts w:ascii="Wingdings" w:hAnsi="Wingdings" w:hint="default"/>
+        <w:sz w:val="20"/>
+      </w:rPr>
+    </w:lvl>
+  </w:abstractNum>
+  <w:abstractNum w:abstractNumId="2" w15:restartNumberingAfterBreak="0">
+    <w:nsid w:val="13A376FC"/>
+    <w:multiLevelType w:val="multilevel"/>
+    <w:tmpl w:val="0172D702"/>
+    <w:lvl w:ilvl="0">
+      <w:start w:val="1"/>
+      <w:numFmt w:val="bullet"/>
+      <w:lvlText w:val=""/>
+      <w:lvlJc w:val="left"/>
+      <w:pPr>
+        <w:tabs>
+          <w:tab w:val="num" w:pos="720"/>
+        </w:tabs>
+        <w:ind w:left="720" w:hanging="360"/>
+      </w:pPr>
+      <w:rPr>
+        <w:rFonts w:ascii="Symbol" w:hAnsi="Symbol" w:hint="default"/>
+        <w:sz w:val="20"/>
+      </w:rPr>
+    </w:lvl>
+    <w:lvl w:ilvl="1">
+      <w:start w:val="1"/>
+      <w:numFmt w:val="bullet"/>
+      <w:lvlText w:val="o"/>
+      <w:lvlJc w:val="left"/>
+      <w:pPr>
+        <w:tabs>
+          <w:tab w:val="num" w:pos="1440"/>
+        </w:tabs>
+        <w:ind w:left="1440" w:hanging="360"/>
+      </w:pPr>
+      <w:rPr>
+        <w:rFonts w:ascii="Courier New" w:hAnsi="Courier New" w:hint="default"/>
+        <w:sz w:val="20"/>
+      </w:rPr>
+    </w:lvl>
+    <w:lvl w:ilvl="2" w:tentative="1">
+      <w:start w:val="1"/>
+      <w:numFmt w:val="bullet"/>
+      <w:lvlText w:val=""/>
+      <w:lvlJc w:val="left"/>
+      <w:pPr>
+        <w:tabs>
+          <w:tab w:val="num" w:pos="2160"/>
+        </w:tabs>
+        <w:ind w:left="2160" w:hanging="360"/>
+      </w:pPr>
+      <w:rPr>
+        <w:rFonts w:ascii="Wingdings" w:hAnsi="Wingdings" w:hint="default"/>
+        <w:sz w:val="20"/>
+      </w:rPr>
+    </w:lvl>
+    <w:lvl w:ilvl="3" w:tentative="1">
+      <w:start w:val="1"/>
+      <w:numFmt w:val="bullet"/>
+      <w:lvlText w:val=""/>
+      <w:lvlJc w:val="left"/>
+      <w:pPr>
+        <w:tabs>
+          <w:tab w:val="num" w:pos="2880"/>
+        </w:tabs>
+        <w:ind w:left="2880" w:hanging="360"/>
+      </w:pPr>
+      <w:rPr>
+        <w:rFonts w:ascii="Wingdings" w:hAnsi="Wingdings" w:hint="default"/>
+        <w:sz w:val="20"/>
+      </w:rPr>
+    </w:lvl>
+    <w:lvl w:ilvl="4" w:tentative="1">
+      <w:start w:val="1"/>
+      <w:numFmt w:val="bullet"/>
+      <w:lvlText w:val=""/>
+      <w:lvlJc w:val="left"/>
+      <w:pPr>
+        <w:tabs>
+          <w:tab w:val="num" w:pos="3600"/>
+        </w:tabs>
+        <w:ind w:left="3600" w:hanging="360"/>
+      </w:pPr>
+      <w:rPr>
+        <w:rFonts w:ascii="Wingdings" w:hAnsi="Wingdings" w:hint="default"/>
+        <w:sz w:val="20"/>
+      </w:rPr>
+    </w:lvl>
+    <w:lvl w:ilvl="5" w:tentative="1">
+      <w:start w:val="1"/>
+      <w:numFmt w:val="bullet"/>
+      <w:lvlText w:val=""/>
+      <w:lvlJc w:val="left"/>
+      <w:pPr>
+        <w:tabs>
+          <w:tab w:val="num" w:pos="4320"/>
+        </w:tabs>
+        <w:ind w:left="4320" w:hanging="360"/>
+      </w:pPr>
+      <w:rPr>
+        <w:rFonts w:ascii="Wingdings" w:hAnsi="Wingdings" w:hint="default"/>
+        <w:sz w:val="20"/>
+      </w:rPr>
+    </w:lvl>
+    <w:lvl w:ilvl="6" w:tentative="1">
+      <w:start w:val="1"/>
+      <w:numFmt w:val="bullet"/>
+      <w:lvlText w:val=""/>
+      <w:lvlJc w:val="left"/>
+      <w:pPr>
+        <w:tabs>
+          <w:tab w:val="num" w:pos="5040"/>
+        </w:tabs>
+        <w:ind w:left="5040" w:hanging="360"/>
+      </w:pPr>
+      <w:rPr>
+        <w:rFonts w:ascii="Wingdings" w:hAnsi="Wingdings" w:hint="default"/>
+        <w:sz w:val="20"/>
+      </w:rPr>
+    </w:lvl>
+    <w:lvl w:ilvl="7" w:tentative="1">
+      <w:start w:val="1"/>
+      <w:numFmt w:val="bullet"/>
+      <w:lvlText w:val=""/>
+      <w:lvlJc w:val="left"/>
+      <w:pPr>
+        <w:tabs>
+          <w:tab w:val="num" w:pos="5760"/>
+        </w:tabs>
+        <w:ind w:left="5760" w:hanging="360"/>
+      </w:pPr>
+      <w:rPr>
+        <w:rFonts w:ascii="Wingdings" w:hAnsi="Wingdings" w:hint="default"/>
+        <w:sz w:val="20"/>
+      </w:rPr>
+    </w:lvl>
+    <w:lvl w:ilvl="8" w:tentative="1">
+      <w:start w:val="1"/>
+      <w:numFmt w:val="bullet"/>
+      <w:lvlText w:val=""/>
+      <w:lvlJc w:val="left"/>
+      <w:pPr>
+        <w:tabs>
+          <w:tab w:val="num" w:pos="6480"/>
+        </w:tabs>
+        <w:ind w:left="6480" w:hanging="360"/>
+      </w:pPr>
+      <w:rPr>
+        <w:rFonts w:ascii="Wingdings" w:hAnsi="Wingdings" w:hint="default"/>
+        <w:sz w:val="20"/>
+      </w:rPr>
+    </w:lvl>
+  </w:abstractNum>
+  <w:abstractNum w:abstractNumId="3" w15:restartNumberingAfterBreak="0">
     <w:nsid w:val="259327CA"/>
     <w:multiLevelType w:val="multilevel"/>
     <w:tmpl w:val="0D9ED520"/>
@@ -1244,11 +1738,1317 @@
       </w:rPr>
     </w:lvl>
   </w:abstractNum>
+  <w:abstractNum w:abstractNumId="4" w15:restartNumberingAfterBreak="0">
+    <w:nsid w:val="262222B0"/>
+    <w:multiLevelType w:val="multilevel"/>
+    <w:tmpl w:val="01567B72"/>
+    <w:lvl w:ilvl="0">
+      <w:start w:val="1"/>
+      <w:numFmt w:val="bullet"/>
+      <w:lvlText w:val=""/>
+      <w:lvlJc w:val="left"/>
+      <w:pPr>
+        <w:tabs>
+          <w:tab w:val="num" w:pos="720"/>
+        </w:tabs>
+        <w:ind w:left="720" w:hanging="360"/>
+      </w:pPr>
+      <w:rPr>
+        <w:rFonts w:ascii="Symbol" w:hAnsi="Symbol" w:hint="default"/>
+        <w:sz w:val="20"/>
+      </w:rPr>
+    </w:lvl>
+    <w:lvl w:ilvl="1">
+      <w:start w:val="1"/>
+      <w:numFmt w:val="bullet"/>
+      <w:lvlText w:val="o"/>
+      <w:lvlJc w:val="left"/>
+      <w:pPr>
+        <w:tabs>
+          <w:tab w:val="num" w:pos="1440"/>
+        </w:tabs>
+        <w:ind w:left="1440" w:hanging="360"/>
+      </w:pPr>
+      <w:rPr>
+        <w:rFonts w:ascii="Courier New" w:hAnsi="Courier New" w:hint="default"/>
+        <w:sz w:val="20"/>
+      </w:rPr>
+    </w:lvl>
+    <w:lvl w:ilvl="2" w:tentative="1">
+      <w:start w:val="1"/>
+      <w:numFmt w:val="bullet"/>
+      <w:lvlText w:val=""/>
+      <w:lvlJc w:val="left"/>
+      <w:pPr>
+        <w:tabs>
+          <w:tab w:val="num" w:pos="2160"/>
+        </w:tabs>
+        <w:ind w:left="2160" w:hanging="360"/>
+      </w:pPr>
+      <w:rPr>
+        <w:rFonts w:ascii="Wingdings" w:hAnsi="Wingdings" w:hint="default"/>
+        <w:sz w:val="20"/>
+      </w:rPr>
+    </w:lvl>
+    <w:lvl w:ilvl="3" w:tentative="1">
+      <w:start w:val="1"/>
+      <w:numFmt w:val="bullet"/>
+      <w:lvlText w:val=""/>
+      <w:lvlJc w:val="left"/>
+      <w:pPr>
+        <w:tabs>
+          <w:tab w:val="num" w:pos="2880"/>
+        </w:tabs>
+        <w:ind w:left="2880" w:hanging="360"/>
+      </w:pPr>
+      <w:rPr>
+        <w:rFonts w:ascii="Wingdings" w:hAnsi="Wingdings" w:hint="default"/>
+        <w:sz w:val="20"/>
+      </w:rPr>
+    </w:lvl>
+    <w:lvl w:ilvl="4" w:tentative="1">
+      <w:start w:val="1"/>
+      <w:numFmt w:val="bullet"/>
+      <w:lvlText w:val=""/>
+      <w:lvlJc w:val="left"/>
+      <w:pPr>
+        <w:tabs>
+          <w:tab w:val="num" w:pos="3600"/>
+        </w:tabs>
+        <w:ind w:left="3600" w:hanging="360"/>
+      </w:pPr>
+      <w:rPr>
+        <w:rFonts w:ascii="Wingdings" w:hAnsi="Wingdings" w:hint="default"/>
+        <w:sz w:val="20"/>
+      </w:rPr>
+    </w:lvl>
+    <w:lvl w:ilvl="5" w:tentative="1">
+      <w:start w:val="1"/>
+      <w:numFmt w:val="bullet"/>
+      <w:lvlText w:val=""/>
+      <w:lvlJc w:val="left"/>
+      <w:pPr>
+        <w:tabs>
+          <w:tab w:val="num" w:pos="4320"/>
+        </w:tabs>
+        <w:ind w:left="4320" w:hanging="360"/>
+      </w:pPr>
+      <w:rPr>
+        <w:rFonts w:ascii="Wingdings" w:hAnsi="Wingdings" w:hint="default"/>
+        <w:sz w:val="20"/>
+      </w:rPr>
+    </w:lvl>
+    <w:lvl w:ilvl="6" w:tentative="1">
+      <w:start w:val="1"/>
+      <w:numFmt w:val="bullet"/>
+      <w:lvlText w:val=""/>
+      <w:lvlJc w:val="left"/>
+      <w:pPr>
+        <w:tabs>
+          <w:tab w:val="num" w:pos="5040"/>
+        </w:tabs>
+        <w:ind w:left="5040" w:hanging="360"/>
+      </w:pPr>
+      <w:rPr>
+        <w:rFonts w:ascii="Wingdings" w:hAnsi="Wingdings" w:hint="default"/>
+        <w:sz w:val="20"/>
+      </w:rPr>
+    </w:lvl>
+    <w:lvl w:ilvl="7" w:tentative="1">
+      <w:start w:val="1"/>
+      <w:numFmt w:val="bullet"/>
+      <w:lvlText w:val=""/>
+      <w:lvlJc w:val="left"/>
+      <w:pPr>
+        <w:tabs>
+          <w:tab w:val="num" w:pos="5760"/>
+        </w:tabs>
+        <w:ind w:left="5760" w:hanging="360"/>
+      </w:pPr>
+      <w:rPr>
+        <w:rFonts w:ascii="Wingdings" w:hAnsi="Wingdings" w:hint="default"/>
+        <w:sz w:val="20"/>
+      </w:rPr>
+    </w:lvl>
+    <w:lvl w:ilvl="8" w:tentative="1">
+      <w:start w:val="1"/>
+      <w:numFmt w:val="bullet"/>
+      <w:lvlText w:val=""/>
+      <w:lvlJc w:val="left"/>
+      <w:pPr>
+        <w:tabs>
+          <w:tab w:val="num" w:pos="6480"/>
+        </w:tabs>
+        <w:ind w:left="6480" w:hanging="360"/>
+      </w:pPr>
+      <w:rPr>
+        <w:rFonts w:ascii="Wingdings" w:hAnsi="Wingdings" w:hint="default"/>
+        <w:sz w:val="20"/>
+      </w:rPr>
+    </w:lvl>
+  </w:abstractNum>
+  <w:abstractNum w:abstractNumId="5" w15:restartNumberingAfterBreak="0">
+    <w:nsid w:val="263576F4"/>
+    <w:multiLevelType w:val="multilevel"/>
+    <w:tmpl w:val="78EC5C16"/>
+    <w:lvl w:ilvl="0">
+      <w:start w:val="1"/>
+      <w:numFmt w:val="bullet"/>
+      <w:lvlText w:val=""/>
+      <w:lvlJc w:val="left"/>
+      <w:pPr>
+        <w:tabs>
+          <w:tab w:val="num" w:pos="720"/>
+        </w:tabs>
+        <w:ind w:left="720" w:hanging="360"/>
+      </w:pPr>
+      <w:rPr>
+        <w:rFonts w:ascii="Symbol" w:hAnsi="Symbol" w:hint="default"/>
+        <w:sz w:val="20"/>
+      </w:rPr>
+    </w:lvl>
+    <w:lvl w:ilvl="1">
+      <w:start w:val="1"/>
+      <w:numFmt w:val="bullet"/>
+      <w:lvlText w:val="o"/>
+      <w:lvlJc w:val="left"/>
+      <w:pPr>
+        <w:tabs>
+          <w:tab w:val="num" w:pos="1440"/>
+        </w:tabs>
+        <w:ind w:left="1440" w:hanging="360"/>
+      </w:pPr>
+      <w:rPr>
+        <w:rFonts w:ascii="Courier New" w:hAnsi="Courier New" w:hint="default"/>
+        <w:sz w:val="20"/>
+      </w:rPr>
+    </w:lvl>
+    <w:lvl w:ilvl="2" w:tentative="1">
+      <w:start w:val="1"/>
+      <w:numFmt w:val="bullet"/>
+      <w:lvlText w:val=""/>
+      <w:lvlJc w:val="left"/>
+      <w:pPr>
+        <w:tabs>
+          <w:tab w:val="num" w:pos="2160"/>
+        </w:tabs>
+        <w:ind w:left="2160" w:hanging="360"/>
+      </w:pPr>
+      <w:rPr>
+        <w:rFonts w:ascii="Wingdings" w:hAnsi="Wingdings" w:hint="default"/>
+        <w:sz w:val="20"/>
+      </w:rPr>
+    </w:lvl>
+    <w:lvl w:ilvl="3" w:tentative="1">
+      <w:start w:val="1"/>
+      <w:numFmt w:val="bullet"/>
+      <w:lvlText w:val=""/>
+      <w:lvlJc w:val="left"/>
+      <w:pPr>
+        <w:tabs>
+          <w:tab w:val="num" w:pos="2880"/>
+        </w:tabs>
+        <w:ind w:left="2880" w:hanging="360"/>
+      </w:pPr>
+      <w:rPr>
+        <w:rFonts w:ascii="Wingdings" w:hAnsi="Wingdings" w:hint="default"/>
+        <w:sz w:val="20"/>
+      </w:rPr>
+    </w:lvl>
+    <w:lvl w:ilvl="4" w:tentative="1">
+      <w:start w:val="1"/>
+      <w:numFmt w:val="bullet"/>
+      <w:lvlText w:val=""/>
+      <w:lvlJc w:val="left"/>
+      <w:pPr>
+        <w:tabs>
+          <w:tab w:val="num" w:pos="3600"/>
+        </w:tabs>
+        <w:ind w:left="3600" w:hanging="360"/>
+      </w:pPr>
+      <w:rPr>
+        <w:rFonts w:ascii="Wingdings" w:hAnsi="Wingdings" w:hint="default"/>
+        <w:sz w:val="20"/>
+      </w:rPr>
+    </w:lvl>
+    <w:lvl w:ilvl="5" w:tentative="1">
+      <w:start w:val="1"/>
+      <w:numFmt w:val="bullet"/>
+      <w:lvlText w:val=""/>
+      <w:lvlJc w:val="left"/>
+      <w:pPr>
+        <w:tabs>
+          <w:tab w:val="num" w:pos="4320"/>
+        </w:tabs>
+        <w:ind w:left="4320" w:hanging="360"/>
+      </w:pPr>
+      <w:rPr>
+        <w:rFonts w:ascii="Wingdings" w:hAnsi="Wingdings" w:hint="default"/>
+        <w:sz w:val="20"/>
+      </w:rPr>
+    </w:lvl>
+    <w:lvl w:ilvl="6" w:tentative="1">
+      <w:start w:val="1"/>
+      <w:numFmt w:val="bullet"/>
+      <w:lvlText w:val=""/>
+      <w:lvlJc w:val="left"/>
+      <w:pPr>
+        <w:tabs>
+          <w:tab w:val="num" w:pos="5040"/>
+        </w:tabs>
+        <w:ind w:left="5040" w:hanging="360"/>
+      </w:pPr>
+      <w:rPr>
+        <w:rFonts w:ascii="Wingdings" w:hAnsi="Wingdings" w:hint="default"/>
+        <w:sz w:val="20"/>
+      </w:rPr>
+    </w:lvl>
+    <w:lvl w:ilvl="7" w:tentative="1">
+      <w:start w:val="1"/>
+      <w:numFmt w:val="bullet"/>
+      <w:lvlText w:val=""/>
+      <w:lvlJc w:val="left"/>
+      <w:pPr>
+        <w:tabs>
+          <w:tab w:val="num" w:pos="5760"/>
+        </w:tabs>
+        <w:ind w:left="5760" w:hanging="360"/>
+      </w:pPr>
+      <w:rPr>
+        <w:rFonts w:ascii="Wingdings" w:hAnsi="Wingdings" w:hint="default"/>
+        <w:sz w:val="20"/>
+      </w:rPr>
+    </w:lvl>
+    <w:lvl w:ilvl="8" w:tentative="1">
+      <w:start w:val="1"/>
+      <w:numFmt w:val="bullet"/>
+      <w:lvlText w:val=""/>
+      <w:lvlJc w:val="left"/>
+      <w:pPr>
+        <w:tabs>
+          <w:tab w:val="num" w:pos="6480"/>
+        </w:tabs>
+        <w:ind w:left="6480" w:hanging="360"/>
+      </w:pPr>
+      <w:rPr>
+        <w:rFonts w:ascii="Wingdings" w:hAnsi="Wingdings" w:hint="default"/>
+        <w:sz w:val="20"/>
+      </w:rPr>
+    </w:lvl>
+  </w:abstractNum>
+  <w:abstractNum w:abstractNumId="6" w15:restartNumberingAfterBreak="0">
+    <w:nsid w:val="3D785C0B"/>
+    <w:multiLevelType w:val="multilevel"/>
+    <w:tmpl w:val="A1E2E86A"/>
+    <w:lvl w:ilvl="0">
+      <w:start w:val="1"/>
+      <w:numFmt w:val="bullet"/>
+      <w:lvlText w:val=""/>
+      <w:lvlJc w:val="left"/>
+      <w:pPr>
+        <w:tabs>
+          <w:tab w:val="num" w:pos="720"/>
+        </w:tabs>
+        <w:ind w:left="720" w:hanging="360"/>
+      </w:pPr>
+      <w:rPr>
+        <w:rFonts w:ascii="Symbol" w:hAnsi="Symbol" w:hint="default"/>
+        <w:sz w:val="20"/>
+      </w:rPr>
+    </w:lvl>
+    <w:lvl w:ilvl="1">
+      <w:start w:val="1"/>
+      <w:numFmt w:val="bullet"/>
+      <w:lvlText w:val="o"/>
+      <w:lvlJc w:val="left"/>
+      <w:pPr>
+        <w:tabs>
+          <w:tab w:val="num" w:pos="1440"/>
+        </w:tabs>
+        <w:ind w:left="1440" w:hanging="360"/>
+      </w:pPr>
+      <w:rPr>
+        <w:rFonts w:ascii="Courier New" w:hAnsi="Courier New" w:hint="default"/>
+        <w:sz w:val="20"/>
+      </w:rPr>
+    </w:lvl>
+    <w:lvl w:ilvl="2" w:tentative="1">
+      <w:start w:val="1"/>
+      <w:numFmt w:val="bullet"/>
+      <w:lvlText w:val=""/>
+      <w:lvlJc w:val="left"/>
+      <w:pPr>
+        <w:tabs>
+          <w:tab w:val="num" w:pos="2160"/>
+        </w:tabs>
+        <w:ind w:left="2160" w:hanging="360"/>
+      </w:pPr>
+      <w:rPr>
+        <w:rFonts w:ascii="Wingdings" w:hAnsi="Wingdings" w:hint="default"/>
+        <w:sz w:val="20"/>
+      </w:rPr>
+    </w:lvl>
+    <w:lvl w:ilvl="3" w:tentative="1">
+      <w:start w:val="1"/>
+      <w:numFmt w:val="bullet"/>
+      <w:lvlText w:val=""/>
+      <w:lvlJc w:val="left"/>
+      <w:pPr>
+        <w:tabs>
+          <w:tab w:val="num" w:pos="2880"/>
+        </w:tabs>
+        <w:ind w:left="2880" w:hanging="360"/>
+      </w:pPr>
+      <w:rPr>
+        <w:rFonts w:ascii="Wingdings" w:hAnsi="Wingdings" w:hint="default"/>
+        <w:sz w:val="20"/>
+      </w:rPr>
+    </w:lvl>
+    <w:lvl w:ilvl="4" w:tentative="1">
+      <w:start w:val="1"/>
+      <w:numFmt w:val="bullet"/>
+      <w:lvlText w:val=""/>
+      <w:lvlJc w:val="left"/>
+      <w:pPr>
+        <w:tabs>
+          <w:tab w:val="num" w:pos="3600"/>
+        </w:tabs>
+        <w:ind w:left="3600" w:hanging="360"/>
+      </w:pPr>
+      <w:rPr>
+        <w:rFonts w:ascii="Wingdings" w:hAnsi="Wingdings" w:hint="default"/>
+        <w:sz w:val="20"/>
+      </w:rPr>
+    </w:lvl>
+    <w:lvl w:ilvl="5" w:tentative="1">
+      <w:start w:val="1"/>
+      <w:numFmt w:val="bullet"/>
+      <w:lvlText w:val=""/>
+      <w:lvlJc w:val="left"/>
+      <w:pPr>
+        <w:tabs>
+          <w:tab w:val="num" w:pos="4320"/>
+        </w:tabs>
+        <w:ind w:left="4320" w:hanging="360"/>
+      </w:pPr>
+      <w:rPr>
+        <w:rFonts w:ascii="Wingdings" w:hAnsi="Wingdings" w:hint="default"/>
+        <w:sz w:val="20"/>
+      </w:rPr>
+    </w:lvl>
+    <w:lvl w:ilvl="6" w:tentative="1">
+      <w:start w:val="1"/>
+      <w:numFmt w:val="bullet"/>
+      <w:lvlText w:val=""/>
+      <w:lvlJc w:val="left"/>
+      <w:pPr>
+        <w:tabs>
+          <w:tab w:val="num" w:pos="5040"/>
+        </w:tabs>
+        <w:ind w:left="5040" w:hanging="360"/>
+      </w:pPr>
+      <w:rPr>
+        <w:rFonts w:ascii="Wingdings" w:hAnsi="Wingdings" w:hint="default"/>
+        <w:sz w:val="20"/>
+      </w:rPr>
+    </w:lvl>
+    <w:lvl w:ilvl="7" w:tentative="1">
+      <w:start w:val="1"/>
+      <w:numFmt w:val="bullet"/>
+      <w:lvlText w:val=""/>
+      <w:lvlJc w:val="left"/>
+      <w:pPr>
+        <w:tabs>
+          <w:tab w:val="num" w:pos="5760"/>
+        </w:tabs>
+        <w:ind w:left="5760" w:hanging="360"/>
+      </w:pPr>
+      <w:rPr>
+        <w:rFonts w:ascii="Wingdings" w:hAnsi="Wingdings" w:hint="default"/>
+        <w:sz w:val="20"/>
+      </w:rPr>
+    </w:lvl>
+    <w:lvl w:ilvl="8" w:tentative="1">
+      <w:start w:val="1"/>
+      <w:numFmt w:val="bullet"/>
+      <w:lvlText w:val=""/>
+      <w:lvlJc w:val="left"/>
+      <w:pPr>
+        <w:tabs>
+          <w:tab w:val="num" w:pos="6480"/>
+        </w:tabs>
+        <w:ind w:left="6480" w:hanging="360"/>
+      </w:pPr>
+      <w:rPr>
+        <w:rFonts w:ascii="Wingdings" w:hAnsi="Wingdings" w:hint="default"/>
+        <w:sz w:val="20"/>
+      </w:rPr>
+    </w:lvl>
+  </w:abstractNum>
+  <w:abstractNum w:abstractNumId="7" w15:restartNumberingAfterBreak="0">
+    <w:nsid w:val="4732197F"/>
+    <w:multiLevelType w:val="multilevel"/>
+    <w:tmpl w:val="9440EFAE"/>
+    <w:lvl w:ilvl="0">
+      <w:start w:val="1"/>
+      <w:numFmt w:val="bullet"/>
+      <w:lvlText w:val=""/>
+      <w:lvlJc w:val="left"/>
+      <w:pPr>
+        <w:tabs>
+          <w:tab w:val="num" w:pos="720"/>
+        </w:tabs>
+        <w:ind w:left="720" w:hanging="360"/>
+      </w:pPr>
+      <w:rPr>
+        <w:rFonts w:ascii="Symbol" w:hAnsi="Symbol" w:hint="default"/>
+        <w:sz w:val="20"/>
+      </w:rPr>
+    </w:lvl>
+    <w:lvl w:ilvl="1" w:tentative="1">
+      <w:start w:val="1"/>
+      <w:numFmt w:val="bullet"/>
+      <w:lvlText w:val="o"/>
+      <w:lvlJc w:val="left"/>
+      <w:pPr>
+        <w:tabs>
+          <w:tab w:val="num" w:pos="1440"/>
+        </w:tabs>
+        <w:ind w:left="1440" w:hanging="360"/>
+      </w:pPr>
+      <w:rPr>
+        <w:rFonts w:ascii="Courier New" w:hAnsi="Courier New" w:hint="default"/>
+        <w:sz w:val="20"/>
+      </w:rPr>
+    </w:lvl>
+    <w:lvl w:ilvl="2" w:tentative="1">
+      <w:start w:val="1"/>
+      <w:numFmt w:val="bullet"/>
+      <w:lvlText w:val=""/>
+      <w:lvlJc w:val="left"/>
+      <w:pPr>
+        <w:tabs>
+          <w:tab w:val="num" w:pos="2160"/>
+        </w:tabs>
+        <w:ind w:left="2160" w:hanging="360"/>
+      </w:pPr>
+      <w:rPr>
+        <w:rFonts w:ascii="Wingdings" w:hAnsi="Wingdings" w:hint="default"/>
+        <w:sz w:val="20"/>
+      </w:rPr>
+    </w:lvl>
+    <w:lvl w:ilvl="3" w:tentative="1">
+      <w:start w:val="1"/>
+      <w:numFmt w:val="bullet"/>
+      <w:lvlText w:val=""/>
+      <w:lvlJc w:val="left"/>
+      <w:pPr>
+        <w:tabs>
+          <w:tab w:val="num" w:pos="2880"/>
+        </w:tabs>
+        <w:ind w:left="2880" w:hanging="360"/>
+      </w:pPr>
+      <w:rPr>
+        <w:rFonts w:ascii="Wingdings" w:hAnsi="Wingdings" w:hint="default"/>
+        <w:sz w:val="20"/>
+      </w:rPr>
+    </w:lvl>
+    <w:lvl w:ilvl="4" w:tentative="1">
+      <w:start w:val="1"/>
+      <w:numFmt w:val="bullet"/>
+      <w:lvlText w:val=""/>
+      <w:lvlJc w:val="left"/>
+      <w:pPr>
+        <w:tabs>
+          <w:tab w:val="num" w:pos="3600"/>
+        </w:tabs>
+        <w:ind w:left="3600" w:hanging="360"/>
+      </w:pPr>
+      <w:rPr>
+        <w:rFonts w:ascii="Wingdings" w:hAnsi="Wingdings" w:hint="default"/>
+        <w:sz w:val="20"/>
+      </w:rPr>
+    </w:lvl>
+    <w:lvl w:ilvl="5" w:tentative="1">
+      <w:start w:val="1"/>
+      <w:numFmt w:val="bullet"/>
+      <w:lvlText w:val=""/>
+      <w:lvlJc w:val="left"/>
+      <w:pPr>
+        <w:tabs>
+          <w:tab w:val="num" w:pos="4320"/>
+        </w:tabs>
+        <w:ind w:left="4320" w:hanging="360"/>
+      </w:pPr>
+      <w:rPr>
+        <w:rFonts w:ascii="Wingdings" w:hAnsi="Wingdings" w:hint="default"/>
+        <w:sz w:val="20"/>
+      </w:rPr>
+    </w:lvl>
+    <w:lvl w:ilvl="6" w:tentative="1">
+      <w:start w:val="1"/>
+      <w:numFmt w:val="bullet"/>
+      <w:lvlText w:val=""/>
+      <w:lvlJc w:val="left"/>
+      <w:pPr>
+        <w:tabs>
+          <w:tab w:val="num" w:pos="5040"/>
+        </w:tabs>
+        <w:ind w:left="5040" w:hanging="360"/>
+      </w:pPr>
+      <w:rPr>
+        <w:rFonts w:ascii="Wingdings" w:hAnsi="Wingdings" w:hint="default"/>
+        <w:sz w:val="20"/>
+      </w:rPr>
+    </w:lvl>
+    <w:lvl w:ilvl="7" w:tentative="1">
+      <w:start w:val="1"/>
+      <w:numFmt w:val="bullet"/>
+      <w:lvlText w:val=""/>
+      <w:lvlJc w:val="left"/>
+      <w:pPr>
+        <w:tabs>
+          <w:tab w:val="num" w:pos="5760"/>
+        </w:tabs>
+        <w:ind w:left="5760" w:hanging="360"/>
+      </w:pPr>
+      <w:rPr>
+        <w:rFonts w:ascii="Wingdings" w:hAnsi="Wingdings" w:hint="default"/>
+        <w:sz w:val="20"/>
+      </w:rPr>
+    </w:lvl>
+    <w:lvl w:ilvl="8" w:tentative="1">
+      <w:start w:val="1"/>
+      <w:numFmt w:val="bullet"/>
+      <w:lvlText w:val=""/>
+      <w:lvlJc w:val="left"/>
+      <w:pPr>
+        <w:tabs>
+          <w:tab w:val="num" w:pos="6480"/>
+        </w:tabs>
+        <w:ind w:left="6480" w:hanging="360"/>
+      </w:pPr>
+      <w:rPr>
+        <w:rFonts w:ascii="Wingdings" w:hAnsi="Wingdings" w:hint="default"/>
+        <w:sz w:val="20"/>
+      </w:rPr>
+    </w:lvl>
+  </w:abstractNum>
+  <w:abstractNum w:abstractNumId="8" w15:restartNumberingAfterBreak="0">
+    <w:nsid w:val="4D3957F2"/>
+    <w:multiLevelType w:val="multilevel"/>
+    <w:tmpl w:val="5CA8F08A"/>
+    <w:lvl w:ilvl="0">
+      <w:start w:val="1"/>
+      <w:numFmt w:val="bullet"/>
+      <w:lvlText w:val=""/>
+      <w:lvlJc w:val="left"/>
+      <w:pPr>
+        <w:tabs>
+          <w:tab w:val="num" w:pos="720"/>
+        </w:tabs>
+        <w:ind w:left="720" w:hanging="360"/>
+      </w:pPr>
+      <w:rPr>
+        <w:rFonts w:ascii="Symbol" w:hAnsi="Symbol" w:hint="default"/>
+        <w:sz w:val="20"/>
+      </w:rPr>
+    </w:lvl>
+    <w:lvl w:ilvl="1" w:tentative="1">
+      <w:start w:val="1"/>
+      <w:numFmt w:val="bullet"/>
+      <w:lvlText w:val="o"/>
+      <w:lvlJc w:val="left"/>
+      <w:pPr>
+        <w:tabs>
+          <w:tab w:val="num" w:pos="1440"/>
+        </w:tabs>
+        <w:ind w:left="1440" w:hanging="360"/>
+      </w:pPr>
+      <w:rPr>
+        <w:rFonts w:ascii="Courier New" w:hAnsi="Courier New" w:hint="default"/>
+        <w:sz w:val="20"/>
+      </w:rPr>
+    </w:lvl>
+    <w:lvl w:ilvl="2" w:tentative="1">
+      <w:start w:val="1"/>
+      <w:numFmt w:val="bullet"/>
+      <w:lvlText w:val=""/>
+      <w:lvlJc w:val="left"/>
+      <w:pPr>
+        <w:tabs>
+          <w:tab w:val="num" w:pos="2160"/>
+        </w:tabs>
+        <w:ind w:left="2160" w:hanging="360"/>
+      </w:pPr>
+      <w:rPr>
+        <w:rFonts w:ascii="Wingdings" w:hAnsi="Wingdings" w:hint="default"/>
+        <w:sz w:val="20"/>
+      </w:rPr>
+    </w:lvl>
+    <w:lvl w:ilvl="3" w:tentative="1">
+      <w:start w:val="1"/>
+      <w:numFmt w:val="bullet"/>
+      <w:lvlText w:val=""/>
+      <w:lvlJc w:val="left"/>
+      <w:pPr>
+        <w:tabs>
+          <w:tab w:val="num" w:pos="2880"/>
+        </w:tabs>
+        <w:ind w:left="2880" w:hanging="360"/>
+      </w:pPr>
+      <w:rPr>
+        <w:rFonts w:ascii="Wingdings" w:hAnsi="Wingdings" w:hint="default"/>
+        <w:sz w:val="20"/>
+      </w:rPr>
+    </w:lvl>
+    <w:lvl w:ilvl="4" w:tentative="1">
+      <w:start w:val="1"/>
+      <w:numFmt w:val="bullet"/>
+      <w:lvlText w:val=""/>
+      <w:lvlJc w:val="left"/>
+      <w:pPr>
+        <w:tabs>
+          <w:tab w:val="num" w:pos="3600"/>
+        </w:tabs>
+        <w:ind w:left="3600" w:hanging="360"/>
+      </w:pPr>
+      <w:rPr>
+        <w:rFonts w:ascii="Wingdings" w:hAnsi="Wingdings" w:hint="default"/>
+        <w:sz w:val="20"/>
+      </w:rPr>
+    </w:lvl>
+    <w:lvl w:ilvl="5" w:tentative="1">
+      <w:start w:val="1"/>
+      <w:numFmt w:val="bullet"/>
+      <w:lvlText w:val=""/>
+      <w:lvlJc w:val="left"/>
+      <w:pPr>
+        <w:tabs>
+          <w:tab w:val="num" w:pos="4320"/>
+        </w:tabs>
+        <w:ind w:left="4320" w:hanging="360"/>
+      </w:pPr>
+      <w:rPr>
+        <w:rFonts w:ascii="Wingdings" w:hAnsi="Wingdings" w:hint="default"/>
+        <w:sz w:val="20"/>
+      </w:rPr>
+    </w:lvl>
+    <w:lvl w:ilvl="6" w:tentative="1">
+      <w:start w:val="1"/>
+      <w:numFmt w:val="bullet"/>
+      <w:lvlText w:val=""/>
+      <w:lvlJc w:val="left"/>
+      <w:pPr>
+        <w:tabs>
+          <w:tab w:val="num" w:pos="5040"/>
+        </w:tabs>
+        <w:ind w:left="5040" w:hanging="360"/>
+      </w:pPr>
+      <w:rPr>
+        <w:rFonts w:ascii="Wingdings" w:hAnsi="Wingdings" w:hint="default"/>
+        <w:sz w:val="20"/>
+      </w:rPr>
+    </w:lvl>
+    <w:lvl w:ilvl="7" w:tentative="1">
+      <w:start w:val="1"/>
+      <w:numFmt w:val="bullet"/>
+      <w:lvlText w:val=""/>
+      <w:lvlJc w:val="left"/>
+      <w:pPr>
+        <w:tabs>
+          <w:tab w:val="num" w:pos="5760"/>
+        </w:tabs>
+        <w:ind w:left="5760" w:hanging="360"/>
+      </w:pPr>
+      <w:rPr>
+        <w:rFonts w:ascii="Wingdings" w:hAnsi="Wingdings" w:hint="default"/>
+        <w:sz w:val="20"/>
+      </w:rPr>
+    </w:lvl>
+    <w:lvl w:ilvl="8" w:tentative="1">
+      <w:start w:val="1"/>
+      <w:numFmt w:val="bullet"/>
+      <w:lvlText w:val=""/>
+      <w:lvlJc w:val="left"/>
+      <w:pPr>
+        <w:tabs>
+          <w:tab w:val="num" w:pos="6480"/>
+        </w:tabs>
+        <w:ind w:left="6480" w:hanging="360"/>
+      </w:pPr>
+      <w:rPr>
+        <w:rFonts w:ascii="Wingdings" w:hAnsi="Wingdings" w:hint="default"/>
+        <w:sz w:val="20"/>
+      </w:rPr>
+    </w:lvl>
+  </w:abstractNum>
+  <w:abstractNum w:abstractNumId="9" w15:restartNumberingAfterBreak="0">
+    <w:nsid w:val="512708D0"/>
+    <w:multiLevelType w:val="multilevel"/>
+    <w:tmpl w:val="969E9D38"/>
+    <w:lvl w:ilvl="0">
+      <w:start w:val="1"/>
+      <w:numFmt w:val="bullet"/>
+      <w:lvlText w:val=""/>
+      <w:lvlJc w:val="left"/>
+      <w:pPr>
+        <w:tabs>
+          <w:tab w:val="num" w:pos="720"/>
+        </w:tabs>
+        <w:ind w:left="720" w:hanging="360"/>
+      </w:pPr>
+      <w:rPr>
+        <w:rFonts w:ascii="Symbol" w:hAnsi="Symbol" w:hint="default"/>
+        <w:sz w:val="20"/>
+      </w:rPr>
+    </w:lvl>
+    <w:lvl w:ilvl="1">
+      <w:start w:val="1"/>
+      <w:numFmt w:val="bullet"/>
+      <w:lvlText w:val="o"/>
+      <w:lvlJc w:val="left"/>
+      <w:pPr>
+        <w:tabs>
+          <w:tab w:val="num" w:pos="1440"/>
+        </w:tabs>
+        <w:ind w:left="1440" w:hanging="360"/>
+      </w:pPr>
+      <w:rPr>
+        <w:rFonts w:ascii="Courier New" w:hAnsi="Courier New" w:hint="default"/>
+        <w:sz w:val="20"/>
+      </w:rPr>
+    </w:lvl>
+    <w:lvl w:ilvl="2" w:tentative="1">
+      <w:start w:val="1"/>
+      <w:numFmt w:val="bullet"/>
+      <w:lvlText w:val=""/>
+      <w:lvlJc w:val="left"/>
+      <w:pPr>
+        <w:tabs>
+          <w:tab w:val="num" w:pos="2160"/>
+        </w:tabs>
+        <w:ind w:left="2160" w:hanging="360"/>
+      </w:pPr>
+      <w:rPr>
+        <w:rFonts w:ascii="Wingdings" w:hAnsi="Wingdings" w:hint="default"/>
+        <w:sz w:val="20"/>
+      </w:rPr>
+    </w:lvl>
+    <w:lvl w:ilvl="3" w:tentative="1">
+      <w:start w:val="1"/>
+      <w:numFmt w:val="bullet"/>
+      <w:lvlText w:val=""/>
+      <w:lvlJc w:val="left"/>
+      <w:pPr>
+        <w:tabs>
+          <w:tab w:val="num" w:pos="2880"/>
+        </w:tabs>
+        <w:ind w:left="2880" w:hanging="360"/>
+      </w:pPr>
+      <w:rPr>
+        <w:rFonts w:ascii="Wingdings" w:hAnsi="Wingdings" w:hint="default"/>
+        <w:sz w:val="20"/>
+      </w:rPr>
+    </w:lvl>
+    <w:lvl w:ilvl="4" w:tentative="1">
+      <w:start w:val="1"/>
+      <w:numFmt w:val="bullet"/>
+      <w:lvlText w:val=""/>
+      <w:lvlJc w:val="left"/>
+      <w:pPr>
+        <w:tabs>
+          <w:tab w:val="num" w:pos="3600"/>
+        </w:tabs>
+        <w:ind w:left="3600" w:hanging="360"/>
+      </w:pPr>
+      <w:rPr>
+        <w:rFonts w:ascii="Wingdings" w:hAnsi="Wingdings" w:hint="default"/>
+        <w:sz w:val="20"/>
+      </w:rPr>
+    </w:lvl>
+    <w:lvl w:ilvl="5" w:tentative="1">
+      <w:start w:val="1"/>
+      <w:numFmt w:val="bullet"/>
+      <w:lvlText w:val=""/>
+      <w:lvlJc w:val="left"/>
+      <w:pPr>
+        <w:tabs>
+          <w:tab w:val="num" w:pos="4320"/>
+        </w:tabs>
+        <w:ind w:left="4320" w:hanging="360"/>
+      </w:pPr>
+      <w:rPr>
+        <w:rFonts w:ascii="Wingdings" w:hAnsi="Wingdings" w:hint="default"/>
+        <w:sz w:val="20"/>
+      </w:rPr>
+    </w:lvl>
+    <w:lvl w:ilvl="6" w:tentative="1">
+      <w:start w:val="1"/>
+      <w:numFmt w:val="bullet"/>
+      <w:lvlText w:val=""/>
+      <w:lvlJc w:val="left"/>
+      <w:pPr>
+        <w:tabs>
+          <w:tab w:val="num" w:pos="5040"/>
+        </w:tabs>
+        <w:ind w:left="5040" w:hanging="360"/>
+      </w:pPr>
+      <w:rPr>
+        <w:rFonts w:ascii="Wingdings" w:hAnsi="Wingdings" w:hint="default"/>
+        <w:sz w:val="20"/>
+      </w:rPr>
+    </w:lvl>
+    <w:lvl w:ilvl="7" w:tentative="1">
+      <w:start w:val="1"/>
+      <w:numFmt w:val="bullet"/>
+      <w:lvlText w:val=""/>
+      <w:lvlJc w:val="left"/>
+      <w:pPr>
+        <w:tabs>
+          <w:tab w:val="num" w:pos="5760"/>
+        </w:tabs>
+        <w:ind w:left="5760" w:hanging="360"/>
+      </w:pPr>
+      <w:rPr>
+        <w:rFonts w:ascii="Wingdings" w:hAnsi="Wingdings" w:hint="default"/>
+        <w:sz w:val="20"/>
+      </w:rPr>
+    </w:lvl>
+    <w:lvl w:ilvl="8" w:tentative="1">
+      <w:start w:val="1"/>
+      <w:numFmt w:val="bullet"/>
+      <w:lvlText w:val=""/>
+      <w:lvlJc w:val="left"/>
+      <w:pPr>
+        <w:tabs>
+          <w:tab w:val="num" w:pos="6480"/>
+        </w:tabs>
+        <w:ind w:left="6480" w:hanging="360"/>
+      </w:pPr>
+      <w:rPr>
+        <w:rFonts w:ascii="Wingdings" w:hAnsi="Wingdings" w:hint="default"/>
+        <w:sz w:val="20"/>
+      </w:rPr>
+    </w:lvl>
+  </w:abstractNum>
+  <w:abstractNum w:abstractNumId="10" w15:restartNumberingAfterBreak="0">
+    <w:nsid w:val="5DF005D9"/>
+    <w:multiLevelType w:val="multilevel"/>
+    <w:tmpl w:val="1B74A352"/>
+    <w:lvl w:ilvl="0">
+      <w:start w:val="1"/>
+      <w:numFmt w:val="decimal"/>
+      <w:lvlText w:val="%1."/>
+      <w:lvlJc w:val="left"/>
+      <w:pPr>
+        <w:tabs>
+          <w:tab w:val="num" w:pos="720"/>
+        </w:tabs>
+        <w:ind w:left="720" w:hanging="360"/>
+      </w:pPr>
+    </w:lvl>
+    <w:lvl w:ilvl="1">
+      <w:start w:val="1"/>
+      <w:numFmt w:val="bullet"/>
+      <w:lvlText w:val="o"/>
+      <w:lvlJc w:val="left"/>
+      <w:pPr>
+        <w:tabs>
+          <w:tab w:val="num" w:pos="1440"/>
+        </w:tabs>
+        <w:ind w:left="1440" w:hanging="360"/>
+      </w:pPr>
+      <w:rPr>
+        <w:rFonts w:ascii="Courier New" w:hAnsi="Courier New" w:hint="default"/>
+        <w:sz w:val="20"/>
+      </w:rPr>
+    </w:lvl>
+    <w:lvl w:ilvl="2" w:tentative="1">
+      <w:start w:val="1"/>
+      <w:numFmt w:val="decimal"/>
+      <w:lvlText w:val="%3."/>
+      <w:lvlJc w:val="left"/>
+      <w:pPr>
+        <w:tabs>
+          <w:tab w:val="num" w:pos="2160"/>
+        </w:tabs>
+        <w:ind w:left="2160" w:hanging="360"/>
+      </w:pPr>
+    </w:lvl>
+    <w:lvl w:ilvl="3" w:tentative="1">
+      <w:start w:val="1"/>
+      <w:numFmt w:val="decimal"/>
+      <w:lvlText w:val="%4."/>
+      <w:lvlJc w:val="left"/>
+      <w:pPr>
+        <w:tabs>
+          <w:tab w:val="num" w:pos="2880"/>
+        </w:tabs>
+        <w:ind w:left="2880" w:hanging="360"/>
+      </w:pPr>
+    </w:lvl>
+    <w:lvl w:ilvl="4" w:tentative="1">
+      <w:start w:val="1"/>
+      <w:numFmt w:val="decimal"/>
+      <w:lvlText w:val="%5."/>
+      <w:lvlJc w:val="left"/>
+      <w:pPr>
+        <w:tabs>
+          <w:tab w:val="num" w:pos="3600"/>
+        </w:tabs>
+        <w:ind w:left="3600" w:hanging="360"/>
+      </w:pPr>
+    </w:lvl>
+    <w:lvl w:ilvl="5" w:tentative="1">
+      <w:start w:val="1"/>
+      <w:numFmt w:val="decimal"/>
+      <w:lvlText w:val="%6."/>
+      <w:lvlJc w:val="left"/>
+      <w:pPr>
+        <w:tabs>
+          <w:tab w:val="num" w:pos="4320"/>
+        </w:tabs>
+        <w:ind w:left="4320" w:hanging="360"/>
+      </w:pPr>
+    </w:lvl>
+    <w:lvl w:ilvl="6" w:tentative="1">
+      <w:start w:val="1"/>
+      <w:numFmt w:val="decimal"/>
+      <w:lvlText w:val="%7."/>
+      <w:lvlJc w:val="left"/>
+      <w:pPr>
+        <w:tabs>
+          <w:tab w:val="num" w:pos="5040"/>
+        </w:tabs>
+        <w:ind w:left="5040" w:hanging="360"/>
+      </w:pPr>
+    </w:lvl>
+    <w:lvl w:ilvl="7" w:tentative="1">
+      <w:start w:val="1"/>
+      <w:numFmt w:val="decimal"/>
+      <w:lvlText w:val="%8."/>
+      <w:lvlJc w:val="left"/>
+      <w:pPr>
+        <w:tabs>
+          <w:tab w:val="num" w:pos="5760"/>
+        </w:tabs>
+        <w:ind w:left="5760" w:hanging="360"/>
+      </w:pPr>
+    </w:lvl>
+    <w:lvl w:ilvl="8" w:tentative="1">
+      <w:start w:val="1"/>
+      <w:numFmt w:val="decimal"/>
+      <w:lvlText w:val="%9."/>
+      <w:lvlJc w:val="left"/>
+      <w:pPr>
+        <w:tabs>
+          <w:tab w:val="num" w:pos="6480"/>
+        </w:tabs>
+        <w:ind w:left="6480" w:hanging="360"/>
+      </w:pPr>
+    </w:lvl>
+  </w:abstractNum>
+  <w:abstractNum w:abstractNumId="11" w15:restartNumberingAfterBreak="0">
+    <w:nsid w:val="680D1155"/>
+    <w:multiLevelType w:val="multilevel"/>
+    <w:tmpl w:val="4A669D68"/>
+    <w:lvl w:ilvl="0">
+      <w:start w:val="1"/>
+      <w:numFmt w:val="bullet"/>
+      <w:lvlText w:val=""/>
+      <w:lvlJc w:val="left"/>
+      <w:pPr>
+        <w:tabs>
+          <w:tab w:val="num" w:pos="720"/>
+        </w:tabs>
+        <w:ind w:left="720" w:hanging="360"/>
+      </w:pPr>
+      <w:rPr>
+        <w:rFonts w:ascii="Symbol" w:hAnsi="Symbol" w:hint="default"/>
+        <w:sz w:val="20"/>
+      </w:rPr>
+    </w:lvl>
+    <w:lvl w:ilvl="1">
+      <w:start w:val="1"/>
+      <w:numFmt w:val="bullet"/>
+      <w:lvlText w:val="o"/>
+      <w:lvlJc w:val="left"/>
+      <w:pPr>
+        <w:tabs>
+          <w:tab w:val="num" w:pos="1440"/>
+        </w:tabs>
+        <w:ind w:left="1440" w:hanging="360"/>
+      </w:pPr>
+      <w:rPr>
+        <w:rFonts w:ascii="Courier New" w:hAnsi="Courier New" w:hint="default"/>
+        <w:sz w:val="20"/>
+      </w:rPr>
+    </w:lvl>
+    <w:lvl w:ilvl="2" w:tentative="1">
+      <w:start w:val="1"/>
+      <w:numFmt w:val="bullet"/>
+      <w:lvlText w:val=""/>
+      <w:lvlJc w:val="left"/>
+      <w:pPr>
+        <w:tabs>
+          <w:tab w:val="num" w:pos="2160"/>
+        </w:tabs>
+        <w:ind w:left="2160" w:hanging="360"/>
+      </w:pPr>
+      <w:rPr>
+        <w:rFonts w:ascii="Wingdings" w:hAnsi="Wingdings" w:hint="default"/>
+        <w:sz w:val="20"/>
+      </w:rPr>
+    </w:lvl>
+    <w:lvl w:ilvl="3" w:tentative="1">
+      <w:start w:val="1"/>
+      <w:numFmt w:val="bullet"/>
+      <w:lvlText w:val=""/>
+      <w:lvlJc w:val="left"/>
+      <w:pPr>
+        <w:tabs>
+          <w:tab w:val="num" w:pos="2880"/>
+        </w:tabs>
+        <w:ind w:left="2880" w:hanging="360"/>
+      </w:pPr>
+      <w:rPr>
+        <w:rFonts w:ascii="Wingdings" w:hAnsi="Wingdings" w:hint="default"/>
+        <w:sz w:val="20"/>
+      </w:rPr>
+    </w:lvl>
+    <w:lvl w:ilvl="4" w:tentative="1">
+      <w:start w:val="1"/>
+      <w:numFmt w:val="bullet"/>
+      <w:lvlText w:val=""/>
+      <w:lvlJc w:val="left"/>
+      <w:pPr>
+        <w:tabs>
+          <w:tab w:val="num" w:pos="3600"/>
+        </w:tabs>
+        <w:ind w:left="3600" w:hanging="360"/>
+      </w:pPr>
+      <w:rPr>
+        <w:rFonts w:ascii="Wingdings" w:hAnsi="Wingdings" w:hint="default"/>
+        <w:sz w:val="20"/>
+      </w:rPr>
+    </w:lvl>
+    <w:lvl w:ilvl="5" w:tentative="1">
+      <w:start w:val="1"/>
+      <w:numFmt w:val="bullet"/>
+      <w:lvlText w:val=""/>
+      <w:lvlJc w:val="left"/>
+      <w:pPr>
+        <w:tabs>
+          <w:tab w:val="num" w:pos="4320"/>
+        </w:tabs>
+        <w:ind w:left="4320" w:hanging="360"/>
+      </w:pPr>
+      <w:rPr>
+        <w:rFonts w:ascii="Wingdings" w:hAnsi="Wingdings" w:hint="default"/>
+        <w:sz w:val="20"/>
+      </w:rPr>
+    </w:lvl>
+    <w:lvl w:ilvl="6" w:tentative="1">
+      <w:start w:val="1"/>
+      <w:numFmt w:val="bullet"/>
+      <w:lvlText w:val=""/>
+      <w:lvlJc w:val="left"/>
+      <w:pPr>
+        <w:tabs>
+          <w:tab w:val="num" w:pos="5040"/>
+        </w:tabs>
+        <w:ind w:left="5040" w:hanging="360"/>
+      </w:pPr>
+      <w:rPr>
+        <w:rFonts w:ascii="Wingdings" w:hAnsi="Wingdings" w:hint="default"/>
+        <w:sz w:val="20"/>
+      </w:rPr>
+    </w:lvl>
+    <w:lvl w:ilvl="7" w:tentative="1">
+      <w:start w:val="1"/>
+      <w:numFmt w:val="bullet"/>
+      <w:lvlText w:val=""/>
+      <w:lvlJc w:val="left"/>
+      <w:pPr>
+        <w:tabs>
+          <w:tab w:val="num" w:pos="5760"/>
+        </w:tabs>
+        <w:ind w:left="5760" w:hanging="360"/>
+      </w:pPr>
+      <w:rPr>
+        <w:rFonts w:ascii="Wingdings" w:hAnsi="Wingdings" w:hint="default"/>
+        <w:sz w:val="20"/>
+      </w:rPr>
+    </w:lvl>
+    <w:lvl w:ilvl="8" w:tentative="1">
+      <w:start w:val="1"/>
+      <w:numFmt w:val="bullet"/>
+      <w:lvlText w:val=""/>
+      <w:lvlJc w:val="left"/>
+      <w:pPr>
+        <w:tabs>
+          <w:tab w:val="num" w:pos="6480"/>
+        </w:tabs>
+        <w:ind w:left="6480" w:hanging="360"/>
+      </w:pPr>
+      <w:rPr>
+        <w:rFonts w:ascii="Wingdings" w:hAnsi="Wingdings" w:hint="default"/>
+        <w:sz w:val="20"/>
+      </w:rPr>
+    </w:lvl>
+  </w:abstractNum>
+  <w:abstractNum w:abstractNumId="12" w15:restartNumberingAfterBreak="0">
+    <w:nsid w:val="6D3C54F3"/>
+    <w:multiLevelType w:val="multilevel"/>
+    <w:tmpl w:val="903A8374"/>
+    <w:lvl w:ilvl="0">
+      <w:start w:val="1"/>
+      <w:numFmt w:val="decimal"/>
+      <w:lvlText w:val="%1."/>
+      <w:lvlJc w:val="left"/>
+      <w:pPr>
+        <w:tabs>
+          <w:tab w:val="num" w:pos="720"/>
+        </w:tabs>
+        <w:ind w:left="720" w:hanging="360"/>
+      </w:pPr>
+    </w:lvl>
+    <w:lvl w:ilvl="1" w:tentative="1">
+      <w:start w:val="1"/>
+      <w:numFmt w:val="decimal"/>
+      <w:lvlText w:val="%2."/>
+      <w:lvlJc w:val="left"/>
+      <w:pPr>
+        <w:tabs>
+          <w:tab w:val="num" w:pos="1440"/>
+        </w:tabs>
+        <w:ind w:left="1440" w:hanging="360"/>
+      </w:pPr>
+    </w:lvl>
+    <w:lvl w:ilvl="2" w:tentative="1">
+      <w:start w:val="1"/>
+      <w:numFmt w:val="decimal"/>
+      <w:lvlText w:val="%3."/>
+      <w:lvlJc w:val="left"/>
+      <w:pPr>
+        <w:tabs>
+          <w:tab w:val="num" w:pos="2160"/>
+        </w:tabs>
+        <w:ind w:left="2160" w:hanging="360"/>
+      </w:pPr>
+    </w:lvl>
+    <w:lvl w:ilvl="3" w:tentative="1">
+      <w:start w:val="1"/>
+      <w:numFmt w:val="decimal"/>
+      <w:lvlText w:val="%4."/>
+      <w:lvlJc w:val="left"/>
+      <w:pPr>
+        <w:tabs>
+          <w:tab w:val="num" w:pos="2880"/>
+        </w:tabs>
+        <w:ind w:left="2880" w:hanging="360"/>
+      </w:pPr>
+    </w:lvl>
+    <w:lvl w:ilvl="4" w:tentative="1">
+      <w:start w:val="1"/>
+      <w:numFmt w:val="decimal"/>
+      <w:lvlText w:val="%5."/>
+      <w:lvlJc w:val="left"/>
+      <w:pPr>
+        <w:tabs>
+          <w:tab w:val="num" w:pos="3600"/>
+        </w:tabs>
+        <w:ind w:left="3600" w:hanging="360"/>
+      </w:pPr>
+    </w:lvl>
+    <w:lvl w:ilvl="5" w:tentative="1">
+      <w:start w:val="1"/>
+      <w:numFmt w:val="decimal"/>
+      <w:lvlText w:val="%6."/>
+      <w:lvlJc w:val="left"/>
+      <w:pPr>
+        <w:tabs>
+          <w:tab w:val="num" w:pos="4320"/>
+        </w:tabs>
+        <w:ind w:left="4320" w:hanging="360"/>
+      </w:pPr>
+    </w:lvl>
+    <w:lvl w:ilvl="6" w:tentative="1">
+      <w:start w:val="1"/>
+      <w:numFmt w:val="decimal"/>
+      <w:lvlText w:val="%7."/>
+      <w:lvlJc w:val="left"/>
+      <w:pPr>
+        <w:tabs>
+          <w:tab w:val="num" w:pos="5040"/>
+        </w:tabs>
+        <w:ind w:left="5040" w:hanging="360"/>
+      </w:pPr>
+    </w:lvl>
+    <w:lvl w:ilvl="7" w:tentative="1">
+      <w:start w:val="1"/>
+      <w:numFmt w:val="decimal"/>
+      <w:lvlText w:val="%8."/>
+      <w:lvlJc w:val="left"/>
+      <w:pPr>
+        <w:tabs>
+          <w:tab w:val="num" w:pos="5760"/>
+        </w:tabs>
+        <w:ind w:left="5760" w:hanging="360"/>
+      </w:pPr>
+    </w:lvl>
+    <w:lvl w:ilvl="8" w:tentative="1">
+      <w:start w:val="1"/>
+      <w:numFmt w:val="decimal"/>
+      <w:lvlText w:val="%9."/>
+      <w:lvlJc w:val="left"/>
+      <w:pPr>
+        <w:tabs>
+          <w:tab w:val="num" w:pos="6480"/>
+        </w:tabs>
+        <w:ind w:left="6480" w:hanging="360"/>
+      </w:pPr>
+    </w:lvl>
+  </w:abstractNum>
   <w:num w:numId="1" w16cid:durableId="1782727727">
-    <w:abstractNumId w:val="1"/>
+    <w:abstractNumId w:val="3"/>
   </w:num>
   <w:num w:numId="2" w16cid:durableId="329259133">
     <w:abstractNumId w:val="0"/>
+  </w:num>
+  <w:num w:numId="3" w16cid:durableId="198787492">
+    <w:abstractNumId w:val="10"/>
+  </w:num>
+  <w:num w:numId="4" w16cid:durableId="159665401">
+    <w:abstractNumId w:val="11"/>
+  </w:num>
+  <w:num w:numId="5" w16cid:durableId="1923680029">
+    <w:abstractNumId w:val="6"/>
+  </w:num>
+  <w:num w:numId="6" w16cid:durableId="705910871">
+    <w:abstractNumId w:val="4"/>
+  </w:num>
+  <w:num w:numId="7" w16cid:durableId="986469605">
+    <w:abstractNumId w:val="8"/>
+  </w:num>
+  <w:num w:numId="8" w16cid:durableId="584262374">
+    <w:abstractNumId w:val="5"/>
+  </w:num>
+  <w:num w:numId="9" w16cid:durableId="1592815739">
+    <w:abstractNumId w:val="1"/>
+  </w:num>
+  <w:num w:numId="10" w16cid:durableId="1344867427">
+    <w:abstractNumId w:val="12"/>
+  </w:num>
+  <w:num w:numId="11" w16cid:durableId="1103265592">
+    <w:abstractNumId w:val="7"/>
+  </w:num>
+  <w:num w:numId="12" w16cid:durableId="1842624015">
+    <w:abstractNumId w:val="9"/>
+  </w:num>
+  <w:num w:numId="13" w16cid:durableId="1940991431">
+    <w:abstractNumId w:val="2"/>
   </w:num>
 </w:numbering>
 </file>

</xml_diff>